<commit_message>
update LA and rotation
</commit_message>
<xml_diff>
--- a/Classical_Mechanics/PHYS1110_Tutorials/Week_3-2020.docx
+++ b/Classical_Mechanics/PHYS1110_Tutorials/Week_3-2020.docx
@@ -1750,7 +1750,7 @@
           <w:sz w:val="21"/>
           <w:szCs w:val="21"/>
         </w:rPr>
-        <w:t xml:space="preserve">However, we have to remind you an important detail: </w:t>
+        <w:t xml:space="preserve">However, we remind you an important detail: </w:t>
       </w:r>
       <w:r>
         <w:rPr>
@@ -8405,7 +8405,6 @@
               </m:r>
             </m:num>
             <m:den>
-              <w:proofErr w:type="spellStart"/>
               <m:r>
                 <m:rPr>
                   <m:nor/>
@@ -8417,7 +8416,6 @@
                 </w:rPr>
                 <m:t>time</m:t>
               </m:r>
-              <w:proofErr w:type="spellEnd"/>
             </m:den>
           </m:f>
           <m:r>
@@ -8664,7 +8662,6 @@
       <w:pPr>
         <w:jc w:val="both"/>
         <w:rPr>
-          <w:rFonts w:hint="eastAsia"/>
           <w:sz w:val="21"/>
           <w:szCs w:val="21"/>
         </w:rPr>
@@ -8767,7 +8764,6 @@
       <w:pPr>
         <w:jc w:val="both"/>
         <w:rPr>
-          <w:rFonts w:hint="eastAsia"/>
           <w:sz w:val="21"/>
           <w:szCs w:val="21"/>
         </w:rPr>

</xml_diff>